<commit_message>
Added Homework 3 to Operating Systems
</commit_message>
<xml_diff>
--- a/Fall_2018/CS3354/CS3354-Assignment4-DanielCrawford.docx
+++ b/Fall_2018/CS3354/CS3354-Assignment4-DanielCrawford.docx
@@ -852,6 +852,66 @@
       <w:r>
         <w:rPr/>
         <w:t>Our project is an emergency/general purpose Traffic Light System that reports accidents and handles timing on traffic lights better. I believe that an MVC pattern is the correct architecture for this problem. The model component will be the point where all the data is handled from the cars. This server can decide the timing on traffic lights and recognize the accident from the data. The controller will be inputs by recognizing cars waiting at a traffic light which will go to the controller, which goes to the data to comprehend. After all this is done, the view component will have two sectors to it. The easy one is the one that is already defined for traffic lights: green, yellow blue. There also exists right turn green arrows and left, so that must also be considered. But a really important part to the usefulness of the system is the user interface for the accidents. This needs to be precise at to not alert police/ambulance/firetrucks to an accident that did not happen. Optimistically, it can provide a camera that shows the area so that the departments can decide themselves if they need to act. However, cheaper options may be needed and need to find a way how to visualize this in the view component.</w:t>
+      </w:r>
+    </w:p>
+    <w:p>
+      <w:pPr>
+        <w:pStyle w:val="Normal"/>
+        <w:numPr>
+          <w:ilvl w:val="0"/>
+          <w:numId w:val="0"/>
+        </w:numPr>
+        <w:ind w:left="720" w:hanging="0"/>
+        <w:rPr/>
+      </w:pPr>
+      <w:r>
+        <w:rPr/>
+      </w:r>
+    </w:p>
+    <w:p>
+      <w:pPr>
+        <w:pStyle w:val="Normal"/>
+        <w:numPr>
+          <w:ilvl w:val="0"/>
+          <w:numId w:val="2"/>
+        </w:numPr>
+        <w:rPr/>
+      </w:pPr>
+      <w:r>
+        <w:rPr/>
+        <w:t>There were three different patterns recommended for this system: Layered, Client and Server, and MVC. For MVC, it fits very well because the model can be what is handling all the data and deciding all the output. The controller is the input from the users simply congregating around the traffic light, so the input is detecting these people. View is the way the people will be able to view the camera, what the traffic light does, and it should always from from Green → Yellow → Red → Green. For Client &amp; Server, it would be easy to implement into the system. However, we decided later that having a single point of f</w:t>
+      </w:r>
+      <w:r>
+        <w:rPr/>
+        <w:t>2</w:t>
+      </w:r>
+      <w:r>
+        <w:rPr/>
+        <w:t xml:space="preserve">ailure would be dangerous for a traffic light system, so if a DOS attack were to happen it could shut down all traffic lights. Lastly, Layered would be also easy to implement and would allow for substitution of different layers. However, it would be hard to separate component. </w:t>
+      </w:r>
+    </w:p>
+    <w:p>
+      <w:pPr>
+        <w:pStyle w:val="Normal"/>
+        <w:rPr/>
+      </w:pPr>
+      <w:r>
+        <w:rPr/>
+        <w:tab/>
+        <w:tab/>
+        <w:t xml:space="preserve">To conclude, we all felt that MVC was the best of the three suggest options. The other </w:t>
+        <w:tab/>
+        <w:t>two options had significant drawbacks that would not work for a system as necessar</w:t>
+      </w:r>
+      <w:r>
+        <w:rPr/>
+        <w:t xml:space="preserve">y. The MVC </w:t>
+        <w:tab/>
+        <w:t xml:space="preserve">handles multiple areas of input, which is a great fit for our project which can take multiple </w:t>
+        <w:tab/>
+        <w:t xml:space="preserve">inputs to optimize the traffic light. It also allows the data to change independently of its </w:t>
+        <w:tab/>
+        <w:t>representation. For these reasons, MVC is the best fit for our project.</w:t>
       </w:r>
     </w:p>
     <w:sectPr>
@@ -1200,6 +1260,7 @@
       <w:rPr>
         <w:rFonts w:ascii="Liberation Serif" w:hAnsi="Liberation Serif" w:eastAsia="Liberation Sans" w:cs="Droid Sans Devanagari"/>
         <w:kern w:val="2"/>
+        <w:sz w:val="20"/>
         <w:szCs w:val="24"/>
         <w:lang w:val="en-US" w:eastAsia="zh-CN" w:bidi="hi-IN"/>
       </w:rPr>
@@ -1218,7 +1279,7 @@
     </w:pPr>
     <w:rPr>
       <w:rFonts w:ascii="Liberation Serif" w:hAnsi="Liberation Serif" w:eastAsia="Liberation Sans" w:cs="Droid Sans Devanagari"/>
-      <w:color w:val="auto"/>
+      <w:color w:val="00000A"/>
       <w:kern w:val="2"/>
       <w:sz w:val="24"/>
       <w:szCs w:val="24"/>

</xml_diff>